<commit_message>
Word cambiado ZIP Hecho
</commit_message>
<xml_diff>
--- a/LAB/P1/SCI-Matlab.docx
+++ b/LAB/P1/SCI-Matlab.docx
@@ -4,7 +4,7 @@
   <w:body>
     <w:p>
       <w:pPr>
-        <w:pStyle w:val="Title"/>
+        <w:pStyle w:val="Ttulo"/>
         <w:rPr>
           <w:color w:val="4472C4" w:themeColor="accent1"/>
           <w:spacing w:val="0"/>
@@ -23,7 +23,7 @@
     </w:p>
     <w:p>
       <w:pPr>
-        <w:pStyle w:val="Title"/>
+        <w:pStyle w:val="Ttulo"/>
         <w:rPr>
           <w:color w:val="4472C4" w:themeColor="accent1"/>
           <w:spacing w:val="0"/>
@@ -43,7 +43,7 @@
     <w:p/>
     <w:p>
       <w:pPr>
-        <w:pStyle w:val="Title"/>
+        <w:pStyle w:val="Ttulo"/>
         <w:jc w:val="center"/>
         <w:rPr>
           <w:color w:val="4472C4" w:themeColor="accent1"/>
@@ -81,7 +81,7 @@
     <w:p/>
     <w:p>
       <w:pPr>
-        <w:pStyle w:val="Heading2"/>
+        <w:pStyle w:val="Ttulo2"/>
         <w:jc w:val="center"/>
         <w:rPr>
           <w:b/>
@@ -137,7 +137,7 @@
     <w:p/>
     <w:p>
       <w:pPr>
-        <w:pStyle w:val="Heading2"/>
+        <w:pStyle w:val="Ttulo2"/>
       </w:pPr>
     </w:p>
     <w:p>
@@ -499,7 +499,7 @@
     </w:p>
     <w:p>
       <w:pPr>
-        <w:pStyle w:val="Heading2"/>
+        <w:pStyle w:val="Ttulo2"/>
       </w:pPr>
       <w:r>
         <w:lastRenderedPageBreak/>
@@ -539,7 +539,6 @@
       <w:r>
         <w:t xml:space="preserve"> la sentencia </w:t>
       </w:r>
-      <w:proofErr w:type="spellStart"/>
       <w:r>
         <w:rPr>
           <w:i/>
@@ -547,14 +546,13 @@
         </w:rPr>
         <w:t>display</w:t>
       </w:r>
-      <w:proofErr w:type="spellEnd"/>
       <w:r>
         <w:t xml:space="preserve"> lo que es más recomendable.</w:t>
       </w:r>
     </w:p>
     <w:p>
       <w:pPr>
-        <w:pStyle w:val="Heading2"/>
+        <w:pStyle w:val="Ttulo2"/>
       </w:pPr>
       <w:r>
         <w:t>Ejercicio 2</w:t>
@@ -605,15 +603,7 @@
       </w:r>
       <w:proofErr w:type="spellEnd"/>
       <w:r>
-        <w:t xml:space="preserve"> para poder ir recorriendo la matriz columna a columna, hemos observado que si ponemos entre medias del rango del bucle un número se puede ir </w:t>
-      </w:r>
-      <w:proofErr w:type="gramStart"/>
-      <w:r>
-        <w:t>iterando sumando</w:t>
-      </w:r>
-      <w:proofErr w:type="gramEnd"/>
-      <w:r>
-        <w:t xml:space="preserve"> el número indicado, en vez de 1 en 1. Existe una sentencia </w:t>
+        <w:t xml:space="preserve"> para poder ir recorriendo la matriz columna a columna, hemos observado que si ponemos entre medias del rango del bucle un número se puede ir iterando sumando el número indicado, en vez de 1 en 1. Existe una sentencia </w:t>
       </w:r>
       <w:r>
         <w:t xml:space="preserve">llamada </w:t>
@@ -801,7 +791,7 @@
     </w:p>
     <w:p>
       <w:pPr>
-        <w:pStyle w:val="Heading2"/>
+        <w:pStyle w:val="Ttulo2"/>
       </w:pPr>
       <w:r>
         <w:lastRenderedPageBreak/>
@@ -822,15 +812,7 @@
         <w:t xml:space="preserve"> para </w:t>
       </w:r>
       <w:r>
-        <w:t xml:space="preserve">rellenar los datos de una matriz. Para crear funciones es recomendable hacerlo un </w:t>
-      </w:r>
-      <w:proofErr w:type="spellStart"/>
-      <w:r>
-        <w:t>un</w:t>
-      </w:r>
-      <w:proofErr w:type="spellEnd"/>
-      <w:r>
-        <w:t xml:space="preserve"> archivo a parte cuyo nombre coincida con la función.</w:t>
+        <w:t>rellenar los datos de una matriz. Para crear funciones es recomendable hacerlo un archivo a parte cuyo nombre coincida con la función.</w:t>
       </w:r>
     </w:p>
     <w:p>
@@ -965,7 +947,7 @@
     </w:p>
     <w:p>
       <w:pPr>
-        <w:pStyle w:val="Heading2"/>
+        <w:pStyle w:val="Ttulo2"/>
       </w:pPr>
       <w:r>
         <w:t>Ejercicio 4</w:t>
@@ -1133,8 +1115,60 @@
     <w:p/>
     <w:p/>
     <w:p>
-      <w:pPr>
-        <w:pStyle w:val="Heading2"/>
+      <w:r>
+        <w:t>Aunque no se pudiera obtener un resultado claro, hemos realizado la gráfica también hasta 25 valores:</w:t>
+      </w:r>
+    </w:p>
+    <w:p>
+      <w:pPr>
+        <w:jc w:val="center"/>
+      </w:pPr>
+      <w:r>
+        <w:rPr>
+          <w:noProof/>
+        </w:rPr>
+        <w:lastRenderedPageBreak/>
+        <w:drawing>
+          <wp:inline distT="0" distB="0" distL="0" distR="0" wp14:anchorId="096787FD" wp14:editId="38315FAD">
+            <wp:extent cx="2875689" cy="2216834"/>
+            <wp:effectExtent l="0" t="0" r="1270" b="0"/>
+            <wp:docPr id="6" name="Imagen 6"/>
+            <wp:cNvGraphicFramePr>
+              <a:graphicFrameLocks xmlns:a="http://schemas.openxmlformats.org/drawingml/2006/main" noChangeAspect="1"/>
+            </wp:cNvGraphicFramePr>
+            <a:graphic xmlns:a="http://schemas.openxmlformats.org/drawingml/2006/main">
+              <a:graphicData uri="http://schemas.openxmlformats.org/drawingml/2006/picture">
+                <pic:pic xmlns:pic="http://schemas.openxmlformats.org/drawingml/2006/picture">
+                  <pic:nvPicPr>
+                    <pic:cNvPr id="1" name=""/>
+                    <pic:cNvPicPr/>
+                  </pic:nvPicPr>
+                  <pic:blipFill>
+                    <a:blip r:embed="rId12"/>
+                    <a:stretch>
+                      <a:fillRect/>
+                    </a:stretch>
+                  </pic:blipFill>
+                  <pic:spPr>
+                    <a:xfrm>
+                      <a:off x="0" y="0"/>
+                      <a:ext cx="2945336" cy="2270524"/>
+                    </a:xfrm>
+                    <a:prstGeom prst="rect">
+                      <a:avLst/>
+                    </a:prstGeom>
+                  </pic:spPr>
+                </pic:pic>
+              </a:graphicData>
+            </a:graphic>
+          </wp:inline>
+        </w:drawing>
+      </w:r>
+    </w:p>
+    <w:p/>
+    <w:p>
+      <w:pPr>
+        <w:pStyle w:val="Ttulo2"/>
       </w:pPr>
       <w:bookmarkStart w:id="2" w:name="OLE_LINK1"/>
       <w:bookmarkStart w:id="3" w:name="OLE_LINK2"/>
@@ -1172,27 +1206,15 @@
         <w:t>Y</w:t>
       </w:r>
       <w:r>
-        <w:t xml:space="preserve">, como no nos permitía indicar que fuese hasta el infinito o menos infinito decidimos dar valores a la </w:t>
-      </w:r>
-      <w:r>
-        <w:rPr>
-          <w:i/>
-          <w:iCs/>
-        </w:rPr>
-        <w:t>X</w:t>
-      </w:r>
-      <w:r>
-        <w:t xml:space="preserve"> desde -5 hasta -25 yendo de 0,1 y para la </w:t>
-      </w:r>
-      <w:r>
-        <w:rPr>
-          <w:i/>
-          <w:iCs/>
-        </w:rPr>
-        <w:t>Y</w:t>
-      </w:r>
-      <w:r>
-        <w:t xml:space="preserve"> desde 5 hasta -15 yendo de 0,1. Mediante la sentencia </w:t>
+        <w:t>, desde -5 hasta 5</w:t>
+      </w:r>
+      <w:r>
+        <w:t xml:space="preserve"> cada 0.5</w:t>
+      </w:r>
+      <w:bookmarkStart w:id="4" w:name="_GoBack"/>
+      <w:bookmarkEnd w:id="4"/>
+      <w:r>
+        <w:t xml:space="preserve">. Mediante la sentencia </w:t>
       </w:r>
       <w:proofErr w:type="spellStart"/>
       <w:r>
@@ -1224,7 +1246,6 @@
     </w:p>
     <w:p>
       <w:r>
-        <w:lastRenderedPageBreak/>
         <w:t xml:space="preserve">A la hora de realizar las gráficas nos hemos encontrado que existen muchas funciones que permite realizar distintas formas de representar las gráficas, en este caso las funciones que hemos utilizado (surf, </w:t>
       </w:r>
       <w:proofErr w:type="spellStart"/>
@@ -1393,7 +1414,7 @@
                     <pic:cNvPicPr/>
                   </pic:nvPicPr>
                   <pic:blipFill>
-                    <a:blip r:embed="rId12" cstate="print">
+                    <a:blip r:embed="rId13" cstate="print">
                       <a:extLst>
                         <a:ext uri="{28A0092B-C50C-407E-A947-70E740481C1C}">
                           <a14:useLocalDpi xmlns:a14="http://schemas.microsoft.com/office/drawing/2010/main" val="0"/>
@@ -1422,9 +1443,10 @@
     </w:p>
     <w:p>
       <w:pPr>
-        <w:pStyle w:val="Heading2"/>
-      </w:pPr>
-      <w:r>
+        <w:pStyle w:val="Ttulo2"/>
+      </w:pPr>
+      <w:r>
+        <w:lastRenderedPageBreak/>
         <w:t>Ejercicio 6</w:t>
       </w:r>
       <w:r>
@@ -1545,7 +1567,7 @@
                     <pic:cNvPicPr/>
                   </pic:nvPicPr>
                   <pic:blipFill>
-                    <a:blip r:embed="rId13" cstate="print">
+                    <a:blip r:embed="rId14" cstate="print">
                       <a:extLst>
                         <a:ext uri="{28A0092B-C50C-407E-A947-70E740481C1C}">
                           <a14:useLocalDpi xmlns:a14="http://schemas.microsoft.com/office/drawing/2010/main" val="0"/>
@@ -1591,7 +1613,7 @@
                     <pic:cNvPicPr/>
                   </pic:nvPicPr>
                   <pic:blipFill>
-                    <a:blip r:embed="rId14"/>
+                    <a:blip r:embed="rId15"/>
                     <a:stretch>
                       <a:fillRect/>
                     </a:stretch>
@@ -1613,10 +1635,9 @@
       </w:r>
     </w:p>
     <w:p>
-      <w:bookmarkStart w:id="4" w:name="OLE_LINK3"/>
-      <w:bookmarkStart w:id="5" w:name="OLE_LINK4"/>
-      <w:r>
-        <w:lastRenderedPageBreak/>
+      <w:bookmarkStart w:id="5" w:name="OLE_LINK3"/>
+      <w:bookmarkStart w:id="6" w:name="OLE_LINK4"/>
+      <w:r>
         <w:t>Tras calcular el número de condición para ambas matrices vemos que en una es mucho mayor que en la otra. Cuando resolvemos los sistemas de ecuaciones con y sin ruido comprobamos que en la que era el número de condición mayor se obtienen unos resultados muchos más distintos que en la otra. Es decir, cuando el número de condición es menor al introducir ruido la diferencia entre la solución con él y sin él es mayor.</w:t>
       </w:r>
     </w:p>
@@ -1638,303 +1659,6 @@
             <wp:extent cx="2936748" cy="2471596"/>
             <wp:effectExtent l="0" t="0" r="0" b="5080"/>
             <wp:docPr id="10" name="Picture 10" descr="A close up of a map&#10;&#10;Description automatically generated"/>
-            <wp:cNvGraphicFramePr>
-              <a:graphicFrameLocks xmlns:a="http://schemas.openxmlformats.org/drawingml/2006/main" noChangeAspect="1"/>
-            </wp:cNvGraphicFramePr>
-            <a:graphic xmlns:a="http://schemas.openxmlformats.org/drawingml/2006/main">
-              <a:graphicData uri="http://schemas.openxmlformats.org/drawingml/2006/picture">
-                <pic:pic xmlns:pic="http://schemas.openxmlformats.org/drawingml/2006/picture">
-                  <pic:nvPicPr>
-                    <pic:cNvPr id="1" name=""/>
-                    <pic:cNvPicPr/>
-                  </pic:nvPicPr>
-                  <pic:blipFill>
-                    <a:blip r:embed="rId15"/>
-                    <a:stretch>
-                      <a:fillRect/>
-                    </a:stretch>
-                  </pic:blipFill>
-                  <pic:spPr>
-                    <a:xfrm>
-                      <a:off x="0" y="0"/>
-                      <a:ext cx="2945416" cy="2478891"/>
-                    </a:xfrm>
-                    <a:prstGeom prst="rect">
-                      <a:avLst/>
-                    </a:prstGeom>
-                  </pic:spPr>
-                </pic:pic>
-              </a:graphicData>
-            </a:graphic>
-          </wp:inline>
-        </w:drawing>
-      </w:r>
-    </w:p>
-    <w:p>
-      <w:r>
-        <w:t>La matriz</w:t>
-      </w:r>
-      <w:r>
-        <w:t xml:space="preserve">1 era la que tenía menor número de condición y por eso la diferencia entre los resultados con y sin ruido es más </w:t>
-      </w:r>
-      <w:proofErr w:type="spellStart"/>
-      <w:r>
-        <w:t>bja</w:t>
-      </w:r>
-      <w:proofErr w:type="spellEnd"/>
-      <w:r>
-        <w:t>.</w:t>
-      </w:r>
-    </w:p>
-    <w:bookmarkEnd w:id="4"/>
-    <w:bookmarkEnd w:id="5"/>
-    <w:p>
-      <w:pPr>
-        <w:pStyle w:val="Heading2"/>
-      </w:pPr>
-      <w:r>
-        <w:t>Ejercicio 7</w:t>
-      </w:r>
-      <w:r>
-        <w:t xml:space="preserve"> </w:t>
-      </w:r>
-      <w:r>
-        <w:t>Parte 1</w:t>
-      </w:r>
-    </w:p>
-    <w:p>
-      <w:pPr>
-        <w:rPr>
-          <w:i/>
-          <w:iCs/>
-          <w:szCs w:val="24"/>
-        </w:rPr>
-      </w:pPr>
-      <w:r>
-        <w:rPr>
-          <w:szCs w:val="24"/>
-        </w:rPr>
-        <w:t>Para</w:t>
-      </w:r>
-      <w:r>
-        <w:rPr>
-          <w:szCs w:val="24"/>
-        </w:rPr>
-        <w:t xml:space="preserve"> este ejercicio hemos tenido que crear una función en un script aparte que permitía identificar el número de polinomios pasados por parámetro (1 o 2).</w:t>
-      </w:r>
-      <w:r>
-        <w:rPr>
-          <w:szCs w:val="24"/>
-        </w:rPr>
-        <w:t xml:space="preserve"> Mediante la sentencia </w:t>
-      </w:r>
-      <w:proofErr w:type="spellStart"/>
-      <w:r>
-        <w:rPr>
-          <w:i/>
-          <w:iCs/>
-          <w:szCs w:val="24"/>
-        </w:rPr>
-        <w:t>nargin</w:t>
-      </w:r>
-      <w:proofErr w:type="spellEnd"/>
-      <w:r>
-        <w:rPr>
-          <w:szCs w:val="24"/>
-        </w:rPr>
-        <w:t xml:space="preserve"> se puede obtener el número de parámetros </w:t>
-      </w:r>
-      <w:r>
-        <w:rPr>
-          <w:szCs w:val="24"/>
-        </w:rPr>
-        <w:t>introducidos, que en este caso son vectores</w:t>
-      </w:r>
-      <w:r>
-        <w:rPr>
-          <w:szCs w:val="24"/>
-        </w:rPr>
-        <w:t xml:space="preserve"> y dependiendo de si </w:t>
-      </w:r>
-      <w:r>
-        <w:rPr>
-          <w:szCs w:val="24"/>
-        </w:rPr>
-        <w:t>son</w:t>
-      </w:r>
-      <w:r>
-        <w:rPr>
-          <w:szCs w:val="24"/>
-        </w:rPr>
-        <w:t xml:space="preserve"> 1 o 2 se hacen las raíces de </w:t>
-      </w:r>
-      <w:r>
-        <w:rPr>
-          <w:szCs w:val="24"/>
-        </w:rPr>
-        <w:t xml:space="preserve">correspondientes de </w:t>
-      </w:r>
-      <w:r>
-        <w:rPr>
-          <w:szCs w:val="24"/>
-        </w:rPr>
-        <w:t>ese, o de l</w:t>
-      </w:r>
-      <w:r>
-        <w:rPr>
-          <w:szCs w:val="24"/>
-        </w:rPr>
-        <w:t>o</w:t>
-      </w:r>
-      <w:r>
-        <w:rPr>
-          <w:szCs w:val="24"/>
-        </w:rPr>
-        <w:t xml:space="preserve">s del producto de ambos. Para hacer las raíces se utiliza la sentencia </w:t>
-      </w:r>
-      <w:proofErr w:type="spellStart"/>
-      <w:r>
-        <w:rPr>
-          <w:i/>
-          <w:iCs/>
-          <w:szCs w:val="24"/>
-        </w:rPr>
-        <w:t>root</w:t>
-      </w:r>
-      <w:r>
-        <w:rPr>
-          <w:i/>
-          <w:iCs/>
-          <w:szCs w:val="24"/>
-        </w:rPr>
-        <w:t>s</w:t>
-      </w:r>
-      <w:proofErr w:type="spellEnd"/>
-      <w:r>
-        <w:rPr>
-          <w:szCs w:val="24"/>
-        </w:rPr>
-        <w:t xml:space="preserve">. Por </w:t>
-      </w:r>
-      <w:r>
-        <w:rPr>
-          <w:szCs w:val="24"/>
-        </w:rPr>
-        <w:t>último,</w:t>
-      </w:r>
-      <w:r>
-        <w:rPr>
-          <w:szCs w:val="24"/>
-        </w:rPr>
-        <w:t xml:space="preserve"> se calculan el número de raíces que son reales e imaginarias mediante </w:t>
-      </w:r>
-      <w:proofErr w:type="spellStart"/>
-      <w:r>
-        <w:rPr>
-          <w:i/>
-          <w:iCs/>
-          <w:szCs w:val="24"/>
-        </w:rPr>
-        <w:t>isreal</w:t>
-      </w:r>
-      <w:proofErr w:type="spellEnd"/>
-      <w:r>
-        <w:rPr>
-          <w:szCs w:val="24"/>
-        </w:rPr>
-        <w:t>. Esta función creada devuelve el número de soluciones reales, el número de soluciones imaginarias y un vector con las soluciones.</w:t>
-      </w:r>
-    </w:p>
-    <w:p>
-      <w:pPr>
-        <w:rPr>
-          <w:szCs w:val="24"/>
-        </w:rPr>
-      </w:pPr>
-      <w:r>
-        <w:rPr>
-          <w:szCs w:val="24"/>
-        </w:rPr>
-        <w:t xml:space="preserve">En el script principal se realiza </w:t>
-      </w:r>
-      <w:r>
-        <w:rPr>
-          <w:szCs w:val="24"/>
-        </w:rPr>
-        <w:t xml:space="preserve">un vector con todas las soluciones imaginarias. Esas soluciones se representan una gráfica, hemos indicado que los puntos se representen con un círculo en rojo y de tamaño 3. En el eje X se representa la parte real de la solución y en el eje Y se representa la parte imaginaria de la solución. Al igual que hemos indicado anteriormente se utilizan las sentencias </w:t>
-      </w:r>
-      <w:proofErr w:type="spellStart"/>
-      <w:r>
-        <w:rPr>
-          <w:i/>
-          <w:iCs/>
-          <w:szCs w:val="24"/>
-        </w:rPr>
-        <w:t>hold</w:t>
-      </w:r>
-      <w:proofErr w:type="spellEnd"/>
-      <w:r>
-        <w:rPr>
-          <w:i/>
-          <w:iCs/>
-          <w:szCs w:val="24"/>
-        </w:rPr>
-        <w:t xml:space="preserve"> </w:t>
-      </w:r>
-      <w:proofErr w:type="spellStart"/>
-      <w:r>
-        <w:rPr>
-          <w:i/>
-          <w:iCs/>
-          <w:szCs w:val="24"/>
-        </w:rPr>
-        <w:t>on</w:t>
-      </w:r>
-      <w:proofErr w:type="spellEnd"/>
-      <w:r>
-        <w:rPr>
-          <w:szCs w:val="24"/>
-        </w:rPr>
-        <w:t xml:space="preserve"> y </w:t>
-      </w:r>
-      <w:proofErr w:type="spellStart"/>
-      <w:r>
-        <w:rPr>
-          <w:i/>
-          <w:iCs/>
-          <w:szCs w:val="24"/>
-        </w:rPr>
-        <w:t>hold</w:t>
-      </w:r>
-      <w:proofErr w:type="spellEnd"/>
-      <w:r>
-        <w:rPr>
-          <w:i/>
-          <w:iCs/>
-          <w:szCs w:val="24"/>
-        </w:rPr>
-        <w:t xml:space="preserve"> off</w:t>
-      </w:r>
-      <w:r>
-        <w:rPr>
-          <w:szCs w:val="24"/>
-        </w:rPr>
-        <w:t xml:space="preserve"> para indicar que se ha iniciado el proceso de realizar una gráfica y de terminarlo.</w:t>
-      </w:r>
-    </w:p>
-    <w:p>
-      <w:pPr>
-        <w:jc w:val="center"/>
-      </w:pPr>
-      <w:r>
-        <w:rPr>
-          <w:noProof/>
-        </w:rPr>
-        <w:drawing>
-          <wp:inline distT="0" distB="0" distL="0" distR="0" wp14:anchorId="0FF8A9CC" wp14:editId="337A91C9">
-            <wp:extent cx="2247900" cy="1891852"/>
-            <wp:effectExtent l="0" t="0" r="0" b="635"/>
-            <wp:docPr id="13" name="Picture 13" descr="A screenshot of a cell phone&#10;&#10;Description automatically generated"/>
             <wp:cNvGraphicFramePr>
               <a:graphicFrameLocks xmlns:a="http://schemas.openxmlformats.org/drawingml/2006/main" noChangeAspect="1"/>
             </wp:cNvGraphicFramePr>
@@ -1954,6 +1678,305 @@
                   <pic:spPr>
                     <a:xfrm>
                       <a:off x="0" y="0"/>
+                      <a:ext cx="2945416" cy="2478891"/>
+                    </a:xfrm>
+                    <a:prstGeom prst="rect">
+                      <a:avLst/>
+                    </a:prstGeom>
+                  </pic:spPr>
+                </pic:pic>
+              </a:graphicData>
+            </a:graphic>
+          </wp:inline>
+        </w:drawing>
+      </w:r>
+    </w:p>
+    <w:p>
+      <w:r>
+        <w:t>La matriz</w:t>
+      </w:r>
+      <w:r>
+        <w:t>1 era la que tenía menor número de condición y por eso la diferencia entre los resultados con y sin ruido es más b</w:t>
+      </w:r>
+      <w:r>
+        <w:t>a</w:t>
+      </w:r>
+      <w:r>
+        <w:t>ja.</w:t>
+      </w:r>
+    </w:p>
+    <w:p/>
+    <w:p/>
+    <w:p/>
+    <w:bookmarkEnd w:id="5"/>
+    <w:bookmarkEnd w:id="6"/>
+    <w:p>
+      <w:pPr>
+        <w:pStyle w:val="Ttulo2"/>
+      </w:pPr>
+      <w:r>
+        <w:lastRenderedPageBreak/>
+        <w:t>Ejercicio 7</w:t>
+      </w:r>
+      <w:r>
+        <w:t xml:space="preserve"> </w:t>
+      </w:r>
+      <w:r>
+        <w:t>Parte 1</w:t>
+      </w:r>
+    </w:p>
+    <w:p>
+      <w:pPr>
+        <w:rPr>
+          <w:i/>
+          <w:iCs/>
+          <w:szCs w:val="24"/>
+        </w:rPr>
+      </w:pPr>
+      <w:r>
+        <w:rPr>
+          <w:szCs w:val="24"/>
+        </w:rPr>
+        <w:t>Para</w:t>
+      </w:r>
+      <w:r>
+        <w:rPr>
+          <w:szCs w:val="24"/>
+        </w:rPr>
+        <w:t xml:space="preserve"> este ejercicio hemos tenido que crear una función en un script aparte que permitía identificar el número de polinomios pasados por parámetro (1 o 2).</w:t>
+      </w:r>
+      <w:r>
+        <w:rPr>
+          <w:szCs w:val="24"/>
+        </w:rPr>
+        <w:t xml:space="preserve"> Mediante la sentencia </w:t>
+      </w:r>
+      <w:proofErr w:type="spellStart"/>
+      <w:r>
+        <w:rPr>
+          <w:i/>
+          <w:iCs/>
+          <w:szCs w:val="24"/>
+        </w:rPr>
+        <w:t>nargin</w:t>
+      </w:r>
+      <w:proofErr w:type="spellEnd"/>
+      <w:r>
+        <w:rPr>
+          <w:szCs w:val="24"/>
+        </w:rPr>
+        <w:t xml:space="preserve"> se puede obtener el número de parámetros </w:t>
+      </w:r>
+      <w:r>
+        <w:rPr>
+          <w:szCs w:val="24"/>
+        </w:rPr>
+        <w:t>introducidos, que en este caso son vectores</w:t>
+      </w:r>
+      <w:r>
+        <w:rPr>
+          <w:szCs w:val="24"/>
+        </w:rPr>
+        <w:t xml:space="preserve"> y dependiendo de si </w:t>
+      </w:r>
+      <w:r>
+        <w:rPr>
+          <w:szCs w:val="24"/>
+        </w:rPr>
+        <w:t>son</w:t>
+      </w:r>
+      <w:r>
+        <w:rPr>
+          <w:szCs w:val="24"/>
+        </w:rPr>
+        <w:t xml:space="preserve"> 1 o 2 se hacen las raíces de </w:t>
+      </w:r>
+      <w:r>
+        <w:rPr>
+          <w:szCs w:val="24"/>
+        </w:rPr>
+        <w:t xml:space="preserve">correspondientes de </w:t>
+      </w:r>
+      <w:r>
+        <w:rPr>
+          <w:szCs w:val="24"/>
+        </w:rPr>
+        <w:t>ese, o de l</w:t>
+      </w:r>
+      <w:r>
+        <w:rPr>
+          <w:szCs w:val="24"/>
+        </w:rPr>
+        <w:t>o</w:t>
+      </w:r>
+      <w:r>
+        <w:rPr>
+          <w:szCs w:val="24"/>
+        </w:rPr>
+        <w:t xml:space="preserve">s del producto de ambos. Para hacer las raíces se utiliza la sentencia </w:t>
+      </w:r>
+      <w:proofErr w:type="spellStart"/>
+      <w:r>
+        <w:rPr>
+          <w:i/>
+          <w:iCs/>
+          <w:szCs w:val="24"/>
+        </w:rPr>
+        <w:t>root</w:t>
+      </w:r>
+      <w:r>
+        <w:rPr>
+          <w:i/>
+          <w:iCs/>
+          <w:szCs w:val="24"/>
+        </w:rPr>
+        <w:t>s</w:t>
+      </w:r>
+      <w:proofErr w:type="spellEnd"/>
+      <w:r>
+        <w:rPr>
+          <w:szCs w:val="24"/>
+        </w:rPr>
+        <w:t xml:space="preserve">. Por </w:t>
+      </w:r>
+      <w:r>
+        <w:rPr>
+          <w:szCs w:val="24"/>
+        </w:rPr>
+        <w:t>último,</w:t>
+      </w:r>
+      <w:r>
+        <w:rPr>
+          <w:szCs w:val="24"/>
+        </w:rPr>
+        <w:t xml:space="preserve"> se calculan el número de raíces que son reales e imaginarias mediante </w:t>
+      </w:r>
+      <w:proofErr w:type="spellStart"/>
+      <w:r>
+        <w:rPr>
+          <w:i/>
+          <w:iCs/>
+          <w:szCs w:val="24"/>
+        </w:rPr>
+        <w:t>isreal</w:t>
+      </w:r>
+      <w:proofErr w:type="spellEnd"/>
+      <w:r>
+        <w:rPr>
+          <w:szCs w:val="24"/>
+        </w:rPr>
+        <w:t>. Esta función creada devuelve el número de soluciones reales, el número de soluciones imaginarias y un vector con las soluciones.</w:t>
+      </w:r>
+    </w:p>
+    <w:p>
+      <w:pPr>
+        <w:rPr>
+          <w:szCs w:val="24"/>
+        </w:rPr>
+      </w:pPr>
+      <w:r>
+        <w:rPr>
+          <w:szCs w:val="24"/>
+        </w:rPr>
+        <w:t xml:space="preserve">En el script principal se realiza </w:t>
+      </w:r>
+      <w:r>
+        <w:rPr>
+          <w:szCs w:val="24"/>
+        </w:rPr>
+        <w:t xml:space="preserve">un vector con todas las soluciones imaginarias. Esas soluciones se representan una gráfica, hemos indicado que los puntos se representen con un círculo en rojo y de tamaño 3. En el eje X se representa la parte real de la solución y en el eje Y se representa la parte imaginaria de la solución. Al igual que hemos indicado anteriormente se utilizan las sentencias </w:t>
+      </w:r>
+      <w:proofErr w:type="spellStart"/>
+      <w:r>
+        <w:rPr>
+          <w:i/>
+          <w:iCs/>
+          <w:szCs w:val="24"/>
+        </w:rPr>
+        <w:t>hold</w:t>
+      </w:r>
+      <w:proofErr w:type="spellEnd"/>
+      <w:r>
+        <w:rPr>
+          <w:i/>
+          <w:iCs/>
+          <w:szCs w:val="24"/>
+        </w:rPr>
+        <w:t xml:space="preserve"> </w:t>
+      </w:r>
+      <w:proofErr w:type="spellStart"/>
+      <w:r>
+        <w:rPr>
+          <w:i/>
+          <w:iCs/>
+          <w:szCs w:val="24"/>
+        </w:rPr>
+        <w:t>on</w:t>
+      </w:r>
+      <w:proofErr w:type="spellEnd"/>
+      <w:r>
+        <w:rPr>
+          <w:szCs w:val="24"/>
+        </w:rPr>
+        <w:t xml:space="preserve"> y </w:t>
+      </w:r>
+      <w:proofErr w:type="spellStart"/>
+      <w:r>
+        <w:rPr>
+          <w:i/>
+          <w:iCs/>
+          <w:szCs w:val="24"/>
+        </w:rPr>
+        <w:t>hold</w:t>
+      </w:r>
+      <w:proofErr w:type="spellEnd"/>
+      <w:r>
+        <w:rPr>
+          <w:i/>
+          <w:iCs/>
+          <w:szCs w:val="24"/>
+        </w:rPr>
+        <w:t xml:space="preserve"> off</w:t>
+      </w:r>
+      <w:r>
+        <w:rPr>
+          <w:szCs w:val="24"/>
+        </w:rPr>
+        <w:t xml:space="preserve"> para indicar que se ha iniciado el proceso de realizar una gráfica y de terminarlo.</w:t>
+      </w:r>
+    </w:p>
+    <w:p>
+      <w:pPr>
+        <w:jc w:val="center"/>
+      </w:pPr>
+      <w:r>
+        <w:rPr>
+          <w:noProof/>
+        </w:rPr>
+        <w:drawing>
+          <wp:inline distT="0" distB="0" distL="0" distR="0" wp14:anchorId="0FF8A9CC" wp14:editId="337A91C9">
+            <wp:extent cx="2247900" cy="1891852"/>
+            <wp:effectExtent l="0" t="0" r="0" b="635"/>
+            <wp:docPr id="13" name="Picture 13" descr="A screenshot of a cell phone&#10;&#10;Description automatically generated"/>
+            <wp:cNvGraphicFramePr>
+              <a:graphicFrameLocks xmlns:a="http://schemas.openxmlformats.org/drawingml/2006/main" noChangeAspect="1"/>
+            </wp:cNvGraphicFramePr>
+            <a:graphic xmlns:a="http://schemas.openxmlformats.org/drawingml/2006/main">
+              <a:graphicData uri="http://schemas.openxmlformats.org/drawingml/2006/picture">
+                <pic:pic xmlns:pic="http://schemas.openxmlformats.org/drawingml/2006/picture">
+                  <pic:nvPicPr>
+                    <pic:cNvPr id="1" name=""/>
+                    <pic:cNvPicPr/>
+                  </pic:nvPicPr>
+                  <pic:blipFill>
+                    <a:blip r:embed="rId17"/>
+                    <a:stretch>
+                      <a:fillRect/>
+                    </a:stretch>
+                  </pic:blipFill>
+                  <pic:spPr>
+                    <a:xfrm>
+                      <a:off x="0" y="0"/>
                       <a:ext cx="2320961" cy="1953341"/>
                     </a:xfrm>
                     <a:prstGeom prst="rect">
@@ -1969,7 +1992,7 @@
     </w:p>
     <w:p>
       <w:pPr>
-        <w:pStyle w:val="Heading2"/>
+        <w:pStyle w:val="Ttulo2"/>
       </w:pPr>
       <w:r>
         <w:br w:type="page"/>
@@ -1978,13 +2001,11 @@
         <w:lastRenderedPageBreak/>
         <w:t xml:space="preserve">Ejercicio 1 </w:t>
       </w:r>
-      <w:bookmarkStart w:id="6" w:name="OLE_LINK5"/>
-      <w:bookmarkStart w:id="7" w:name="OLE_LINK6"/>
+      <w:bookmarkStart w:id="7" w:name="OLE_LINK5"/>
+      <w:bookmarkStart w:id="8" w:name="OLE_LINK6"/>
       <w:r>
         <w:t>Parte 2</w:t>
       </w:r>
-      <w:bookmarkStart w:id="8" w:name="_GoBack"/>
-      <w:bookmarkEnd w:id="6"/>
       <w:bookmarkEnd w:id="7"/>
       <w:bookmarkEnd w:id="8"/>
     </w:p>
@@ -2128,7 +2149,7 @@
                     <pic:cNvPicPr/>
                   </pic:nvPicPr>
                   <pic:blipFill rotWithShape="1">
-                    <a:blip r:embed="rId17"/>
+                    <a:blip r:embed="rId18"/>
                     <a:srcRect l="4079" t="21457" b="4200"/>
                     <a:stretch/>
                   </pic:blipFill>
@@ -2187,7 +2208,7 @@
                     <pic:cNvPicPr/>
                   </pic:nvPicPr>
                   <pic:blipFill rotWithShape="1">
-                    <a:blip r:embed="rId18"/>
+                    <a:blip r:embed="rId19"/>
                     <a:srcRect l="6118" t="17631" r="3453" b="3402"/>
                     <a:stretch/>
                   </pic:blipFill>
@@ -2330,14 +2351,12 @@
       <w:r>
         <w:t xml:space="preserve">escalón se ha utilizado la sentencia </w:t>
       </w:r>
-      <w:proofErr w:type="spellStart"/>
       <w:r>
         <w:rPr>
           <w:i/>
         </w:rPr>
         <w:t>step</w:t>
       </w:r>
-      <w:proofErr w:type="spellEnd"/>
       <w:r>
         <w:t xml:space="preserve">, </w:t>
       </w:r>
@@ -2419,7 +2438,7 @@
                     <pic:cNvPicPr/>
                   </pic:nvPicPr>
                   <pic:blipFill>
-                    <a:blip r:embed="rId19" cstate="print">
+                    <a:blip r:embed="rId20" cstate="print">
                       <a:extLst>
                         <a:ext uri="{28A0092B-C50C-407E-A947-70E740481C1C}">
                           <a14:useLocalDpi xmlns:a14="http://schemas.microsoft.com/office/drawing/2010/main" val="0"/>
@@ -2450,7 +2469,7 @@
     <w:p/>
     <w:p>
       <w:pPr>
-        <w:pStyle w:val="Heading2"/>
+        <w:pStyle w:val="Ttulo2"/>
       </w:pPr>
       <w:r>
         <w:lastRenderedPageBreak/>
@@ -2495,7 +2514,7 @@
                     <pic:cNvPicPr/>
                   </pic:nvPicPr>
                   <pic:blipFill>
-                    <a:blip r:embed="rId20" cstate="print">
+                    <a:blip r:embed="rId21" cstate="print">
                       <a:extLst>
                         <a:ext uri="{28A0092B-C50C-407E-A947-70E740481C1C}">
                           <a14:useLocalDpi xmlns:a14="http://schemas.microsoft.com/office/drawing/2010/main" val="0"/>
@@ -2561,65 +2580,6 @@
                 <pic:pic xmlns:pic="http://schemas.openxmlformats.org/drawingml/2006/picture">
                   <pic:nvPicPr>
                     <pic:cNvPr id="17" name="Screen Shot 2019-09-29 at 12.07.40 PM.png"/>
-                    <pic:cNvPicPr/>
-                  </pic:nvPicPr>
-                  <pic:blipFill>
-                    <a:blip r:embed="rId21" cstate="print">
-                      <a:extLst>
-                        <a:ext uri="{28A0092B-C50C-407E-A947-70E740481C1C}">
-                          <a14:useLocalDpi xmlns:a14="http://schemas.microsoft.com/office/drawing/2010/main" val="0"/>
-                        </a:ext>
-                      </a:extLst>
-                    </a:blip>
-                    <a:stretch>
-                      <a:fillRect/>
-                    </a:stretch>
-                  </pic:blipFill>
-                  <pic:spPr>
-                    <a:xfrm>
-                      <a:off x="0" y="0"/>
-                      <a:ext cx="5396230" cy="1630045"/>
-                    </a:xfrm>
-                    <a:prstGeom prst="rect">
-                      <a:avLst/>
-                    </a:prstGeom>
-                  </pic:spPr>
-                </pic:pic>
-              </a:graphicData>
-            </a:graphic>
-          </wp:inline>
-        </w:drawing>
-      </w:r>
-    </w:p>
-    <w:p>
-      <w:r>
-        <w:t xml:space="preserve">Cuando le proporcionamos una velocidad angular creciente vemos que el robot traza una trayectoria en espiral cerrada ya que la velocidad angular crece con el </w:t>
-      </w:r>
-      <w:r>
-        <w:t>tiempo</w:t>
-      </w:r>
-      <w:r>
-        <w:t>.</w:t>
-      </w:r>
-    </w:p>
-    <w:p>
-      <w:r>
-        <w:rPr>
-          <w:noProof/>
-        </w:rPr>
-        <w:drawing>
-          <wp:inline distT="0" distB="0" distL="0" distR="0" wp14:anchorId="3B9635B3" wp14:editId="0778C257">
-            <wp:extent cx="5396230" cy="1630045"/>
-            <wp:effectExtent l="0" t="0" r="1270" b="0"/>
-            <wp:docPr id="18" name="Picture 18" descr="A screenshot of a social media post&#10;&#10;Description automatically generated"/>
-            <wp:cNvGraphicFramePr>
-              <a:graphicFrameLocks xmlns:a="http://schemas.openxmlformats.org/drawingml/2006/main" noChangeAspect="1"/>
-            </wp:cNvGraphicFramePr>
-            <a:graphic xmlns:a="http://schemas.openxmlformats.org/drawingml/2006/main">
-              <a:graphicData uri="http://schemas.openxmlformats.org/drawingml/2006/picture">
-                <pic:pic xmlns:pic="http://schemas.openxmlformats.org/drawingml/2006/picture">
-                  <pic:nvPicPr>
-                    <pic:cNvPr id="18" name="Screen Shot 2019-09-29 at 12.08.37 PM.png"/>
                     <pic:cNvPicPr/>
                   </pic:nvPicPr>
                   <pic:blipFill>
@@ -2652,7 +2612,13 @@
     </w:p>
     <w:p>
       <w:r>
-        <w:t>Cuando la entrada de la velocidad angular es una función sinusoidal vemos que el robot traza una trayectoria sinusoidal también.</w:t>
+        <w:t xml:space="preserve">Cuando le proporcionamos una velocidad angular creciente vemos que el robot traza una trayectoria en espiral cerrada ya que la velocidad angular crece con el </w:t>
+      </w:r>
+      <w:r>
+        <w:t>tiempo</w:t>
+      </w:r>
+      <w:r>
+        <w:t>.</w:t>
       </w:r>
     </w:p>
     <w:p>
@@ -2660,12 +2626,11 @@
         <w:rPr>
           <w:noProof/>
         </w:rPr>
-        <w:lastRenderedPageBreak/>
         <w:drawing>
-          <wp:inline distT="0" distB="0" distL="0" distR="0" wp14:anchorId="274448DF" wp14:editId="4D698877">
+          <wp:inline distT="0" distB="0" distL="0" distR="0" wp14:anchorId="3B9635B3" wp14:editId="0778C257">
             <wp:extent cx="5396230" cy="1630045"/>
             <wp:effectExtent l="0" t="0" r="1270" b="0"/>
-            <wp:docPr id="16" name="Picture 16" descr="A screenshot of a social media post&#10;&#10;Description automatically generated"/>
+            <wp:docPr id="18" name="Picture 18" descr="A screenshot of a social media post&#10;&#10;Description automatically generated"/>
             <wp:cNvGraphicFramePr>
               <a:graphicFrameLocks xmlns:a="http://schemas.openxmlformats.org/drawingml/2006/main" noChangeAspect="1"/>
             </wp:cNvGraphicFramePr>
@@ -2673,7 +2638,7 @@
               <a:graphicData uri="http://schemas.openxmlformats.org/drawingml/2006/picture">
                 <pic:pic xmlns:pic="http://schemas.openxmlformats.org/drawingml/2006/picture">
                   <pic:nvPicPr>
-                    <pic:cNvPr id="16" name="Screen Shot 2019-09-29 at 12.06.45 PM.png"/>
+                    <pic:cNvPr id="18" name="Screen Shot 2019-09-29 at 12.08.37 PM.png"/>
                     <pic:cNvPicPr/>
                   </pic:nvPicPr>
                   <pic:blipFill>
@@ -2704,22 +2669,9 @@
         </w:drawing>
       </w:r>
     </w:p>
-    <w:p/>
-    <w:p>
-      <w:r>
-        <w:t>Modificamos la condición</w:t>
-      </w:r>
-      <w:r>
-        <w:t xml:space="preserve"> inicial del parámetro X y de la Y dentro del </w:t>
-      </w:r>
-      <w:r>
-        <w:t xml:space="preserve">subsistema para cambiar las posiciones iniciales en x y en y lo que en las gráficas se muestra de modo que el robot traza las mismas </w:t>
-      </w:r>
-      <w:r>
-        <w:t>trayectorias,</w:t>
-      </w:r>
-      <w:r>
-        <w:t xml:space="preserve"> pero empezando en la posición -4, -4.</w:t>
+    <w:p>
+      <w:r>
+        <w:t>Cuando la entrada de la velocidad angular es una función sinusoidal vemos que el robot traza una trayectoria sinusoidal también.</w:t>
       </w:r>
     </w:p>
     <w:p>
@@ -2727,11 +2679,12 @@
         <w:rPr>
           <w:noProof/>
         </w:rPr>
+        <w:lastRenderedPageBreak/>
         <w:drawing>
-          <wp:inline distT="0" distB="0" distL="0" distR="0" wp14:anchorId="2F88F91F" wp14:editId="4A3F2BAA">
+          <wp:inline distT="0" distB="0" distL="0" distR="0" wp14:anchorId="274448DF" wp14:editId="4D698877">
             <wp:extent cx="5396230" cy="1630045"/>
             <wp:effectExtent l="0" t="0" r="1270" b="0"/>
-            <wp:docPr id="21" name="Picture 21" descr="A screenshot of a social media post&#10;&#10;Description automatically generated"/>
+            <wp:docPr id="16" name="Picture 16" descr="A screenshot of a social media post&#10;&#10;Description automatically generated"/>
             <wp:cNvGraphicFramePr>
               <a:graphicFrameLocks xmlns:a="http://schemas.openxmlformats.org/drawingml/2006/main" noChangeAspect="1"/>
             </wp:cNvGraphicFramePr>
@@ -2739,7 +2692,7 @@
               <a:graphicData uri="http://schemas.openxmlformats.org/drawingml/2006/picture">
                 <pic:pic xmlns:pic="http://schemas.openxmlformats.org/drawingml/2006/picture">
                   <pic:nvPicPr>
-                    <pic:cNvPr id="21" name="Screen Shot 2019-09-29 at 12.12.48 PM.png"/>
+                    <pic:cNvPr id="16" name="Screen Shot 2019-09-29 at 12.06.45 PM.png"/>
                     <pic:cNvPicPr/>
                   </pic:nvPicPr>
                   <pic:blipFill>
@@ -2770,16 +2723,28 @@
         </w:drawing>
       </w:r>
     </w:p>
+    <w:p/>
+    <w:p>
+      <w:r>
+        <w:t xml:space="preserve">Modificamos la condición inicial del parámetro X y de la Y dentro del subsistema para cambiar las posiciones iniciales en x y en y lo que en las gráficas se muestra de modo que el robot traza las mismas </w:t>
+      </w:r>
+      <w:r>
+        <w:t>trayectorias,</w:t>
+      </w:r>
+      <w:r>
+        <w:t xml:space="preserve"> pero empezando en la posición -4, -4.</w:t>
+      </w:r>
+    </w:p>
     <w:p>
       <w:r>
         <w:rPr>
           <w:noProof/>
         </w:rPr>
         <w:drawing>
-          <wp:inline distT="0" distB="0" distL="0" distR="0" wp14:anchorId="34CD7E21" wp14:editId="6B81DFAB">
+          <wp:inline distT="0" distB="0" distL="0" distR="0" wp14:anchorId="2F88F91F" wp14:editId="4A3F2BAA">
             <wp:extent cx="5396230" cy="1630045"/>
             <wp:effectExtent l="0" t="0" r="1270" b="0"/>
-            <wp:docPr id="19" name="Picture 19" descr="A screenshot of a social media post&#10;&#10;Description automatically generated"/>
+            <wp:docPr id="21" name="Picture 21" descr="A screenshot of a social media post&#10;&#10;Description automatically generated"/>
             <wp:cNvGraphicFramePr>
               <a:graphicFrameLocks xmlns:a="http://schemas.openxmlformats.org/drawingml/2006/main" noChangeAspect="1"/>
             </wp:cNvGraphicFramePr>
@@ -2787,7 +2752,7 @@
               <a:graphicData uri="http://schemas.openxmlformats.org/drawingml/2006/picture">
                 <pic:pic xmlns:pic="http://schemas.openxmlformats.org/drawingml/2006/picture">
                   <pic:nvPicPr>
-                    <pic:cNvPr id="19" name="Screen Shot 2019-09-29 at 12.10.55 PM.png"/>
+                    <pic:cNvPr id="21" name="Screen Shot 2019-09-29 at 12.12.48 PM.png"/>
                     <pic:cNvPicPr/>
                   </pic:nvPicPr>
                   <pic:blipFill>
@@ -2824,6 +2789,54 @@
           <w:noProof/>
         </w:rPr>
         <w:drawing>
+          <wp:inline distT="0" distB="0" distL="0" distR="0" wp14:anchorId="34CD7E21" wp14:editId="6B81DFAB">
+            <wp:extent cx="5396230" cy="1630045"/>
+            <wp:effectExtent l="0" t="0" r="1270" b="0"/>
+            <wp:docPr id="19" name="Picture 19" descr="A screenshot of a social media post&#10;&#10;Description automatically generated"/>
+            <wp:cNvGraphicFramePr>
+              <a:graphicFrameLocks xmlns:a="http://schemas.openxmlformats.org/drawingml/2006/main" noChangeAspect="1"/>
+            </wp:cNvGraphicFramePr>
+            <a:graphic xmlns:a="http://schemas.openxmlformats.org/drawingml/2006/main">
+              <a:graphicData uri="http://schemas.openxmlformats.org/drawingml/2006/picture">
+                <pic:pic xmlns:pic="http://schemas.openxmlformats.org/drawingml/2006/picture">
+                  <pic:nvPicPr>
+                    <pic:cNvPr id="19" name="Screen Shot 2019-09-29 at 12.10.55 PM.png"/>
+                    <pic:cNvPicPr/>
+                  </pic:nvPicPr>
+                  <pic:blipFill>
+                    <a:blip r:embed="rId26" cstate="print">
+                      <a:extLst>
+                        <a:ext uri="{28A0092B-C50C-407E-A947-70E740481C1C}">
+                          <a14:useLocalDpi xmlns:a14="http://schemas.microsoft.com/office/drawing/2010/main" val="0"/>
+                        </a:ext>
+                      </a:extLst>
+                    </a:blip>
+                    <a:stretch>
+                      <a:fillRect/>
+                    </a:stretch>
+                  </pic:blipFill>
+                  <pic:spPr>
+                    <a:xfrm>
+                      <a:off x="0" y="0"/>
+                      <a:ext cx="5396230" cy="1630045"/>
+                    </a:xfrm>
+                    <a:prstGeom prst="rect">
+                      <a:avLst/>
+                    </a:prstGeom>
+                  </pic:spPr>
+                </pic:pic>
+              </a:graphicData>
+            </a:graphic>
+          </wp:inline>
+        </w:drawing>
+      </w:r>
+    </w:p>
+    <w:p>
+      <w:r>
+        <w:rPr>
+          <w:noProof/>
+        </w:rPr>
+        <w:drawing>
           <wp:inline distT="0" distB="0" distL="0" distR="0" wp14:anchorId="2048E018" wp14:editId="170481CC">
             <wp:extent cx="5396230" cy="1630045"/>
             <wp:effectExtent l="0" t="0" r="1270" b="0"/>
@@ -2839,7 +2852,7 @@
                     <pic:cNvPicPr/>
                   </pic:nvPicPr>
                   <pic:blipFill>
-                    <a:blip r:embed="rId26" cstate="print">
+                    <a:blip r:embed="rId27" cstate="print">
                       <a:extLst>
                         <a:ext uri="{28A0092B-C50C-407E-A947-70E740481C1C}">
                           <a14:useLocalDpi xmlns:a14="http://schemas.microsoft.com/office/drawing/2010/main" val="0"/>
@@ -3018,7 +3031,7 @@
     </w:rPrDefault>
     <w:pPrDefault/>
   </w:docDefaults>
-  <w:latentStyles w:defLockedState="0" w:defUIPriority="99" w:defSemiHidden="0" w:defUnhideWhenUsed="0" w:defQFormat="0" w:count="377">
+  <w:latentStyles w:defLockedState="0" w:defUIPriority="99" w:defSemiHidden="0" w:defUnhideWhenUsed="0" w:defQFormat="0" w:count="375">
     <w:lsdException w:name="Normal" w:uiPriority="0" w:qFormat="1"/>
     <w:lsdException w:name="heading 1" w:uiPriority="9" w:qFormat="1"/>
     <w:lsdException w:name="heading 2" w:semiHidden="1" w:uiPriority="9" w:unhideWhenUsed="1" w:qFormat="1"/>
@@ -3394,8 +3407,6 @@
     <w:lsdException w:name="Smart Hyperlink" w:semiHidden="1" w:unhideWhenUsed="1"/>
     <w:lsdException w:name="Hashtag" w:semiHidden="1" w:unhideWhenUsed="1"/>
     <w:lsdException w:name="Unresolved Mention" w:semiHidden="1" w:unhideWhenUsed="1"/>
-    <w:lsdException w:name="Smart Link" w:semiHidden="1" w:unhideWhenUsed="1"/>
-    <w:lsdException w:name="Smart Link Error" w:semiHidden="1" w:unhideWhenUsed="1"/>
   </w:latentStyles>
   <w:style w:type="paragraph" w:default="1" w:styleId="Normal">
     <w:name w:val="Normal"/>
@@ -3408,11 +3419,11 @@
       <w:rFonts w:asciiTheme="minorHAnsi" w:hAnsiTheme="minorHAnsi" w:cstheme="minorHAnsi"/>
     </w:rPr>
   </w:style>
-  <w:style w:type="paragraph" w:styleId="Heading1">
+  <w:style w:type="paragraph" w:styleId="Ttulo1">
     <w:name w:val="heading 1"/>
     <w:basedOn w:val="Normal"/>
     <w:next w:val="Normal"/>
-    <w:link w:val="Heading1Char"/>
+    <w:link w:val="Ttulo1Car"/>
     <w:uiPriority w:val="9"/>
     <w:qFormat/>
     <w:rsid w:val="004219A8"/>
@@ -3429,11 +3440,11 @@
       <w:szCs w:val="32"/>
     </w:rPr>
   </w:style>
-  <w:style w:type="paragraph" w:styleId="Heading2">
+  <w:style w:type="paragraph" w:styleId="Ttulo2">
     <w:name w:val="heading 2"/>
     <w:basedOn w:val="Normal"/>
     <w:next w:val="Normal"/>
-    <w:link w:val="Heading2Char"/>
+    <w:link w:val="Ttulo2Car"/>
     <w:uiPriority w:val="9"/>
     <w:unhideWhenUsed/>
     <w:qFormat/>
@@ -3451,11 +3462,11 @@
       <w:szCs w:val="26"/>
     </w:rPr>
   </w:style>
-  <w:style w:type="paragraph" w:styleId="Heading3">
+  <w:style w:type="paragraph" w:styleId="Ttulo3">
     <w:name w:val="heading 3"/>
     <w:basedOn w:val="Normal"/>
     <w:next w:val="Normal"/>
-    <w:link w:val="Heading3Char"/>
+    <w:link w:val="Ttulo3Car"/>
     <w:uiPriority w:val="9"/>
     <w:unhideWhenUsed/>
     <w:qFormat/>
@@ -3472,13 +3483,13 @@
       <w:szCs w:val="24"/>
     </w:rPr>
   </w:style>
-  <w:style w:type="character" w:default="1" w:styleId="DefaultParagraphFont">
+  <w:style w:type="character" w:default="1" w:styleId="Fuentedeprrafopredeter">
     <w:name w:val="Default Paragraph Font"/>
     <w:uiPriority w:val="1"/>
     <w:semiHidden/>
     <w:unhideWhenUsed/>
   </w:style>
-  <w:style w:type="table" w:default="1" w:styleId="TableNormal">
+  <w:style w:type="table" w:default="1" w:styleId="Tablanormal">
     <w:name w:val="Normal Table"/>
     <w:uiPriority w:val="99"/>
     <w:semiHidden/>
@@ -3493,16 +3504,16 @@
       </w:tblCellMar>
     </w:tblPr>
   </w:style>
-  <w:style w:type="numbering" w:default="1" w:styleId="NoList">
+  <w:style w:type="numbering" w:default="1" w:styleId="Sinlista">
     <w:name w:val="No List"/>
     <w:uiPriority w:val="99"/>
     <w:semiHidden/>
     <w:unhideWhenUsed/>
   </w:style>
-  <w:style w:type="character" w:customStyle="1" w:styleId="Heading2Char">
-    <w:name w:val="Heading 2 Char"/>
-    <w:basedOn w:val="DefaultParagraphFont"/>
-    <w:link w:val="Heading2"/>
+  <w:style w:type="character" w:customStyle="1" w:styleId="Ttulo2Car">
+    <w:name w:val="Título 2 Car"/>
+    <w:basedOn w:val="Fuentedeprrafopredeter"/>
+    <w:link w:val="Ttulo2"/>
     <w:uiPriority w:val="9"/>
     <w:rsid w:val="003B1DEA"/>
     <w:rPr>
@@ -3512,10 +3523,10 @@
       <w:szCs w:val="26"/>
     </w:rPr>
   </w:style>
-  <w:style w:type="paragraph" w:styleId="BalloonText">
+  <w:style w:type="paragraph" w:styleId="Textodeglobo">
     <w:name w:val="Balloon Text"/>
     <w:basedOn w:val="Normal"/>
-    <w:link w:val="BalloonTextChar"/>
+    <w:link w:val="TextodegloboCar"/>
     <w:uiPriority w:val="99"/>
     <w:semiHidden/>
     <w:unhideWhenUsed/>
@@ -3526,10 +3537,10 @@
       <w:szCs w:val="18"/>
     </w:rPr>
   </w:style>
-  <w:style w:type="character" w:customStyle="1" w:styleId="BalloonTextChar">
-    <w:name w:val="Balloon Text Char"/>
-    <w:basedOn w:val="DefaultParagraphFont"/>
-    <w:link w:val="BalloonText"/>
+  <w:style w:type="character" w:customStyle="1" w:styleId="TextodegloboCar">
+    <w:name w:val="Texto de globo Car"/>
+    <w:basedOn w:val="Fuentedeprrafopredeter"/>
+    <w:link w:val="Textodeglobo"/>
     <w:uiPriority w:val="99"/>
     <w:semiHidden/>
     <w:rsid w:val="00F63114"/>
@@ -3540,15 +3551,15 @@
   </w:style>
   <w:style w:type="character" w:customStyle="1" w:styleId="pl-s">
     <w:name w:val="pl-s"/>
-    <w:basedOn w:val="DefaultParagraphFont"/>
+    <w:basedOn w:val="Fuentedeprrafopredeter"/>
     <w:rsid w:val="00D333C8"/>
   </w:style>
   <w:style w:type="character" w:customStyle="1" w:styleId="pl-pds">
     <w:name w:val="pl-pds"/>
-    <w:basedOn w:val="DefaultParagraphFont"/>
+    <w:basedOn w:val="Fuentedeprrafopredeter"/>
     <w:rsid w:val="00D333C8"/>
   </w:style>
-  <w:style w:type="paragraph" w:styleId="ListParagraph">
+  <w:style w:type="paragraph" w:styleId="Prrafodelista">
     <w:name w:val="List Paragraph"/>
     <w:basedOn w:val="Normal"/>
     <w:uiPriority w:val="34"/>
@@ -3559,10 +3570,10 @@
       <w:contextualSpacing/>
     </w:pPr>
   </w:style>
-  <w:style w:type="character" w:customStyle="1" w:styleId="Heading3Char">
-    <w:name w:val="Heading 3 Char"/>
-    <w:basedOn w:val="DefaultParagraphFont"/>
-    <w:link w:val="Heading3"/>
+  <w:style w:type="character" w:customStyle="1" w:styleId="Ttulo3Car">
+    <w:name w:val="Título 3 Car"/>
+    <w:basedOn w:val="Fuentedeprrafopredeter"/>
+    <w:link w:val="Ttulo3"/>
     <w:uiPriority w:val="9"/>
     <w:rsid w:val="006F34EB"/>
     <w:rPr>
@@ -3571,10 +3582,10 @@
       <w:szCs w:val="24"/>
     </w:rPr>
   </w:style>
-  <w:style w:type="character" w:customStyle="1" w:styleId="Heading1Char">
-    <w:name w:val="Heading 1 Char"/>
-    <w:basedOn w:val="DefaultParagraphFont"/>
-    <w:link w:val="Heading1"/>
+  <w:style w:type="character" w:customStyle="1" w:styleId="Ttulo1Car">
+    <w:name w:val="Título 1 Car"/>
+    <w:basedOn w:val="Fuentedeprrafopredeter"/>
+    <w:link w:val="Ttulo1"/>
     <w:uiPriority w:val="9"/>
     <w:rsid w:val="004219A8"/>
     <w:rPr>
@@ -3584,11 +3595,11 @@
       <w:szCs w:val="32"/>
     </w:rPr>
   </w:style>
-  <w:style w:type="paragraph" w:styleId="Title">
+  <w:style w:type="paragraph" w:styleId="Ttulo">
     <w:name w:val="Title"/>
     <w:basedOn w:val="Normal"/>
     <w:next w:val="Normal"/>
-    <w:link w:val="TitleChar"/>
+    <w:link w:val="TtuloCar"/>
     <w:uiPriority w:val="10"/>
     <w:qFormat/>
     <w:rsid w:val="004219A8"/>
@@ -3602,10 +3613,10 @@
       <w:sz w:val="56"/>
     </w:rPr>
   </w:style>
-  <w:style w:type="character" w:customStyle="1" w:styleId="TitleChar">
-    <w:name w:val="Title Char"/>
-    <w:basedOn w:val="DefaultParagraphFont"/>
-    <w:link w:val="Title"/>
+  <w:style w:type="character" w:customStyle="1" w:styleId="TtuloCar">
+    <w:name w:val="Título Car"/>
+    <w:basedOn w:val="Fuentedeprrafopredeter"/>
+    <w:link w:val="Ttulo"/>
     <w:uiPriority w:val="10"/>
     <w:rsid w:val="004219A8"/>
     <w:rPr>

</xml_diff>